<commit_message>
Deployed 36f0393 with MkDocs version: 1.2.1
</commit_message>
<xml_diff>
--- a/legislacao/npa/NPA-NNAC-01E (NNAQ) Rev 2021.docx
+++ b/legislacao/npa/NPA-NNAC-01E (NNAQ) Rev 2021.docx
@@ -1928,7 +1928,23 @@
           <w:szCs w:val="24"/>
           <w:lang w:val="pt-PT"/>
         </w:rPr>
-        <w:t>PLOG0012 – Contratação de fornecimento de material nacionalizado</w:t>
+        <w:t xml:space="preserve">PLOG0012 – </w:t>
+      </w:r>
+      <w:r>
+        <w:rPr>
+          <w:sz w:val="24"/>
+          <w:szCs w:val="24"/>
+          <w:lang w:val="pt-PT"/>
+        </w:rPr>
+        <w:t>Ressuprimento d</w:t>
+      </w:r>
+      <w:r>
+        <w:rPr>
+          <w:sz w:val="24"/>
+          <w:szCs w:val="24"/>
+          <w:lang w:val="pt-PT"/>
+        </w:rPr>
+        <w:t>e material nacionalizado</w:t>
       </w:r>
     </w:p>
     <w:p>
@@ -2850,7 +2866,7 @@
             <w:sz w:val="24"/>
             <w:szCs w:val="24"/>
           </w:rPr>
-          <w:t>3</w:t>
+          <w:t>2</w:t>
         </w:r>
         <w:r>
           <w:rPr>

</xml_diff>

<commit_message>
Deployed c195bb0 with MkDocs version: 1.2.2
</commit_message>
<xml_diff>
--- a/legislacao/npa/NPA-NNAC-01E (NNAQ) Rev 2021.docx
+++ b/legislacao/npa/NPA-NNAC-01E (NNAQ) Rev 2021.docx
@@ -1559,19 +1559,6 @@
         <w:keepNext/>
         <w:keepLines/>
         <w:widowControl w:val="0"/>
-        <w:rPr>
-          <w:sz w:val="24"/>
-          <w:szCs w:val="24"/>
-          <w:u w:val="single"/>
-          <w:lang w:val="pt-PT"/>
-        </w:rPr>
-      </w:pPr>
-    </w:p>
-    <w:p>
-      <w:pPr>
-        <w:keepNext/>
-        <w:keepLines/>
-        <w:widowControl w:val="0"/>
         <w:jc w:val="both"/>
         <w:rPr>
           <w:sz w:val="24"/>
@@ -1606,7 +1593,7 @@
           <w:u w:val="single"/>
           <w:lang w:val="pt-PT"/>
         </w:rPr>
-        <w:t>ATRIBUIÇÕES</w:t>
+        <w:t>RESPONSABILIDADE POR FUNÇÃO</w:t>
       </w:r>
     </w:p>
     <w:p>
@@ -1619,56 +1606,26 @@
       </w:pPr>
       <w:r>
         <w:rPr>
+          <w:sz w:val="24"/>
+          <w:szCs w:val="24"/>
           <w:lang w:val="pt-PT"/>
         </w:rPr>
-        <w:tab/>
-      </w:r>
-      <w:r>
-        <w:rPr>
+        <w:t xml:space="preserve">As </w:t>
+      </w:r>
+      <w:r>
+        <w:rPr>
+          <w:sz w:val="24"/>
+          <w:szCs w:val="24"/>
           <w:lang w:val="pt-PT"/>
         </w:rPr>
-        <w:tab/>
-      </w:r>
-      <w:r>
-        <w:rPr>
+        <w:t>responsabilidades por função são delineadas sinteticamente no Regimento Interno do CELOG e as atividades relacionados aos seus cumprimentos estão contempladas n</w:t>
+      </w:r>
+      <w:r>
+        <w:rPr>
+          <w:sz w:val="24"/>
           <w:lang w:val="pt-PT"/>
         </w:rPr>
-        <w:tab/>
-      </w:r>
-      <w:r>
-        <w:rPr>
-          <w:sz w:val="24"/>
-          <w:lang w:val="pt-PT"/>
-        </w:rPr>
-        <w:t>Cabe a</w:t>
-      </w:r>
-      <w:r>
-        <w:rPr>
-          <w:sz w:val="24"/>
-          <w:lang w:val="pt-PT"/>
-        </w:rPr>
-        <w:t>o</w:t>
-      </w:r>
-      <w:r>
-        <w:rPr>
-          <w:sz w:val="24"/>
-          <w:lang w:val="pt-PT"/>
-        </w:rPr>
-        <w:t xml:space="preserve"> Chefe da NNA</w:t>
-      </w:r>
-      <w:r>
-        <w:rPr>
-          <w:sz w:val="24"/>
-          <w:lang w:val="pt-PT"/>
-        </w:rPr>
-        <w:t>Q</w:t>
-      </w:r>
-      <w:r>
-        <w:rPr>
-          <w:sz w:val="24"/>
-          <w:lang w:val="pt-PT"/>
-        </w:rPr>
-        <w:t xml:space="preserve"> garantir o cumprimento dos seguintes processos:</w:t>
+        <w:t>os seguintes processos:</w:t>
       </w:r>
     </w:p>
     <w:p>
@@ -1794,6 +1751,14 @@
         </w:rPr>
         <w:t>Gestão de índices de desempenho</w:t>
       </w:r>
+      <w:r>
+        <w:rPr>
+          <w:sz w:val="24"/>
+          <w:szCs w:val="24"/>
+          <w:lang w:val="pt-PT"/>
+        </w:rPr>
+        <w:t xml:space="preserve"> de ressuprimento de material nacionalizado</w:t>
+      </w:r>
     </w:p>
     <w:p>
       <w:pPr>
@@ -1874,7 +1839,31 @@
           <w:szCs w:val="24"/>
           <w:lang w:val="pt-PT"/>
         </w:rPr>
-        <w:t>Cabe ao Chefe da NNAQ monitorar os macroprocessos:</w:t>
+        <w:t>Adicionalment</w:t>
+      </w:r>
+      <w:r>
+        <w:rPr>
+          <w:sz w:val="24"/>
+          <w:szCs w:val="24"/>
+          <w:lang w:val="pt-PT"/>
+        </w:rPr>
+        <w:t>e</w:t>
+      </w:r>
+      <w:r>
+        <w:rPr>
+          <w:sz w:val="24"/>
+          <w:szCs w:val="24"/>
+          <w:lang w:val="pt-PT"/>
+        </w:rPr>
+        <w:t>, c</w:t>
+      </w:r>
+      <w:r>
+        <w:rPr>
+          <w:sz w:val="24"/>
+          <w:szCs w:val="24"/>
+          <w:lang w:val="pt-PT"/>
+        </w:rPr>
+        <w:t>abe ao Chefe da NNAQ monitorar os macroprocessos:</w:t>
       </w:r>
     </w:p>
     <w:p>
@@ -1945,6 +1934,83 @@
           <w:lang w:val="pt-PT"/>
         </w:rPr>
         <w:t>e material nacionalizado</w:t>
+      </w:r>
+    </w:p>
+    <w:p>
+      <w:pPr>
+        <w:keepNext/>
+        <w:keepLines/>
+        <w:widowControl w:val="0"/>
+        <w:spacing w:before="120"/>
+        <w:jc w:val="both"/>
+        <w:rPr>
+          <w:sz w:val="24"/>
+          <w:szCs w:val="24"/>
+          <w:u w:val="single"/>
+          <w:lang w:val="pt-PT"/>
+        </w:rPr>
+      </w:pPr>
+    </w:p>
+    <w:p>
+      <w:pPr>
+        <w:keepNext/>
+        <w:keepLines/>
+        <w:widowControl w:val="0"/>
+        <w:numPr>
+          <w:ilvl w:val="1"/>
+          <w:numId w:val="1"/>
+        </w:numPr>
+        <w:spacing w:before="120"/>
+        <w:jc w:val="both"/>
+        <w:rPr>
+          <w:sz w:val="24"/>
+          <w:szCs w:val="24"/>
+          <w:u w:val="single"/>
+          <w:lang w:val="pt-PT"/>
+        </w:rPr>
+      </w:pPr>
+      <w:r>
+        <w:rPr>
+          <w:sz w:val="24"/>
+          <w:szCs w:val="24"/>
+          <w:u w:val="single"/>
+          <w:lang w:val="pt-PT"/>
+        </w:rPr>
+        <w:t>RESPONSABILIDADE NO INTER-RELACIONAMENTO ENTRE OS SETORES</w:t>
+      </w:r>
+    </w:p>
+    <w:p>
+      <w:pPr>
+        <w:keepNext/>
+        <w:keepLines/>
+        <w:widowControl w:val="0"/>
+        <w:numPr>
+          <w:ilvl w:val="2"/>
+          <w:numId w:val="1"/>
+        </w:numPr>
+        <w:spacing w:before="120"/>
+        <w:jc w:val="both"/>
+        <w:rPr>
+          <w:sz w:val="24"/>
+          <w:szCs w:val="24"/>
+          <w:lang w:val="pt-PT"/>
+        </w:rPr>
+      </w:pPr>
+      <w:r>
+        <w:rPr>
+          <w:sz w:val="24"/>
+          <w:szCs w:val="24"/>
+          <w:lang w:val="pt-PT"/>
+        </w:rPr>
+        <w:t>As responsa</w:t>
+      </w:r>
+      <w:r>
+        <w:rPr>
+          <w:sz w:val="24"/>
+          <w:szCs w:val="24"/>
+          <w:lang w:val="pt-PT"/>
+        </w:rPr>
+        <w:t>bilidades no inter-relacionamento entre setores são apresentadas detalhadamente nos PLOG relacionados no item 2.2 desta NPA.</w:t>
       </w:r>
     </w:p>
     <w:p>
@@ -2866,7 +2932,7 @@
             <w:sz w:val="24"/>
             <w:szCs w:val="24"/>
           </w:rPr>
-          <w:t>2</w:t>
+          <w:t>3</w:t>
         </w:r>
         <w:r>
           <w:rPr>

</xml_diff>